<commit_message>
test columnas invalidas, boletos caducados
</commit_message>
<xml_diff>
--- a/documentacion_usuario/Automatizacion_boletos_Citibank.docx
+++ b/documentacion_usuario/Automatizacion_boletos_Citibank.docx
@@ -2040,6 +2040,7 @@
       </w:r>
       <w:bookmarkEnd w:id="3"/>
     </w:p>
+    <w:p/>
     <w:p>
       <w:pPr>
         <w:pStyle w:val="Heading2"/>
@@ -2048,32 +2049,39 @@
           <w:numId w:val="3"/>
         </w:numPr>
         <w:shd w:val="clear" w:color="auto" w:fill="DFDFDF"/>
-        <w:rPr>
-          <w:rFonts w:ascii="Arial" w:hAnsi="Arial"/>
-        </w:rPr>
       </w:pPr>
       <w:bookmarkStart w:id="4" w:name="_Toc19868468"/>
       <w:r>
         <w:t>Control de Versiones</w:t>
       </w:r>
       <w:bookmarkEnd w:id="4"/>
+    </w:p>
+    <w:p>
+      <w:pPr>
+        <w:rPr>
+          <w:lang w:val="en-GB"/>
+        </w:rPr>
+      </w:pPr>
     </w:p>
     <w:tbl>
       <w:tblPr>
         <w:tblStyle w:val="TableGrid"/>
-        <w:tblW w:w="8969" w:type="dxa"/>
+        <w:tblW w:w="8598" w:type="dxa"/>
         <w:tblLook w:val="04A0" w:firstRow="1" w:lastRow="0" w:firstColumn="1" w:lastColumn="0" w:noHBand="0" w:noVBand="1"/>
       </w:tblPr>
       <w:tblGrid>
-        <w:gridCol w:w="1224"/>
-        <w:gridCol w:w="1670"/>
-        <w:gridCol w:w="3831"/>
-        <w:gridCol w:w="2244"/>
+        <w:gridCol w:w="1173"/>
+        <w:gridCol w:w="1601"/>
+        <w:gridCol w:w="3673"/>
+        <w:gridCol w:w="2151"/>
       </w:tblGrid>
       <w:tr>
+        <w:trPr>
+          <w:trHeight w:val="234"/>
+        </w:trPr>
         <w:tc>
           <w:tcPr>
-            <w:tcW w:w="1223" w:type="dxa"/>
+            <w:tcW w:w="1173" w:type="dxa"/>
             <w:shd w:val="clear" w:color="auto" w:fill="00CC00"/>
             <w:vAlign w:val="center"/>
           </w:tcPr>
@@ -2106,7 +2114,7 @@
         </w:tc>
         <w:tc>
           <w:tcPr>
-            <w:tcW w:w="1670" w:type="dxa"/>
+            <w:tcW w:w="1601" w:type="dxa"/>
             <w:shd w:val="clear" w:color="auto" w:fill="00CC00"/>
             <w:vAlign w:val="center"/>
           </w:tcPr>
@@ -2139,7 +2147,7 @@
         </w:tc>
         <w:tc>
           <w:tcPr>
-            <w:tcW w:w="3831" w:type="dxa"/>
+            <w:tcW w:w="3673" w:type="dxa"/>
             <w:shd w:val="clear" w:color="auto" w:fill="00CC00"/>
             <w:vAlign w:val="center"/>
           </w:tcPr>
@@ -2172,7 +2180,7 @@
         </w:tc>
         <w:tc>
           <w:tcPr>
-            <w:tcW w:w="2244" w:type="dxa"/>
+            <w:tcW w:w="2151" w:type="dxa"/>
             <w:shd w:val="clear" w:color="auto" w:fill="00CC00"/>
             <w:vAlign w:val="center"/>
           </w:tcPr>
@@ -2203,9 +2211,12 @@
         </w:tc>
       </w:tr>
       <w:tr>
+        <w:trPr>
+          <w:trHeight w:val="514"/>
+        </w:trPr>
         <w:tc>
           <w:tcPr>
-            <w:tcW w:w="1223" w:type="dxa"/>
+            <w:tcW w:w="1173" w:type="dxa"/>
             <w:shd w:val="clear" w:color="auto" w:fill="auto"/>
             <w:vAlign w:val="center"/>
           </w:tcPr>
@@ -2230,7 +2241,7 @@
         </w:tc>
         <w:tc>
           <w:tcPr>
-            <w:tcW w:w="1670" w:type="dxa"/>
+            <w:tcW w:w="1601" w:type="dxa"/>
             <w:shd w:val="clear" w:color="auto" w:fill="auto"/>
             <w:vAlign w:val="center"/>
           </w:tcPr>
@@ -2262,7 +2273,7 @@
         </w:tc>
         <w:tc>
           <w:tcPr>
-            <w:tcW w:w="3831" w:type="dxa"/>
+            <w:tcW w:w="3673" w:type="dxa"/>
             <w:shd w:val="clear" w:color="auto" w:fill="auto"/>
             <w:vAlign w:val="center"/>
           </w:tcPr>
@@ -2286,7 +2297,7 @@
         </w:tc>
         <w:tc>
           <w:tcPr>
-            <w:tcW w:w="2244" w:type="dxa"/>
+            <w:tcW w:w="2151" w:type="dxa"/>
             <w:shd w:val="clear" w:color="auto" w:fill="auto"/>
             <w:vAlign w:val="center"/>
           </w:tcPr>
@@ -2311,9 +2322,12 @@
         </w:tc>
       </w:tr>
       <w:tr>
+        <w:trPr>
+          <w:trHeight w:val="252"/>
+        </w:trPr>
         <w:tc>
           <w:tcPr>
-            <w:tcW w:w="1223" w:type="dxa"/>
+            <w:tcW w:w="1173" w:type="dxa"/>
             <w:shd w:val="clear" w:color="auto" w:fill="auto"/>
             <w:vAlign w:val="center"/>
           </w:tcPr>
@@ -2331,7 +2345,7 @@
         </w:tc>
         <w:tc>
           <w:tcPr>
-            <w:tcW w:w="1670" w:type="dxa"/>
+            <w:tcW w:w="1601" w:type="dxa"/>
             <w:shd w:val="clear" w:color="auto" w:fill="auto"/>
             <w:vAlign w:val="center"/>
           </w:tcPr>
@@ -2349,7 +2363,7 @@
         </w:tc>
         <w:tc>
           <w:tcPr>
-            <w:tcW w:w="3831" w:type="dxa"/>
+            <w:tcW w:w="3673" w:type="dxa"/>
             <w:shd w:val="clear" w:color="auto" w:fill="auto"/>
             <w:vAlign w:val="center"/>
           </w:tcPr>
@@ -2366,7 +2380,7 @@
         </w:tc>
         <w:tc>
           <w:tcPr>
-            <w:tcW w:w="2244" w:type="dxa"/>
+            <w:tcW w:w="2151" w:type="dxa"/>
             <w:shd w:val="clear" w:color="auto" w:fill="auto"/>
             <w:vAlign w:val="center"/>
           </w:tcPr>
@@ -2384,9 +2398,12 @@
         </w:tc>
       </w:tr>
       <w:tr>
+        <w:trPr>
+          <w:trHeight w:val="261"/>
+        </w:trPr>
         <w:tc>
           <w:tcPr>
-            <w:tcW w:w="1223" w:type="dxa"/>
+            <w:tcW w:w="1173" w:type="dxa"/>
             <w:shd w:val="clear" w:color="auto" w:fill="auto"/>
             <w:vAlign w:val="center"/>
           </w:tcPr>
@@ -2404,7 +2421,7 @@
         </w:tc>
         <w:tc>
           <w:tcPr>
-            <w:tcW w:w="1670" w:type="dxa"/>
+            <w:tcW w:w="1601" w:type="dxa"/>
             <w:shd w:val="clear" w:color="auto" w:fill="auto"/>
             <w:vAlign w:val="center"/>
           </w:tcPr>
@@ -2422,7 +2439,7 @@
         </w:tc>
         <w:tc>
           <w:tcPr>
-            <w:tcW w:w="3831" w:type="dxa"/>
+            <w:tcW w:w="3673" w:type="dxa"/>
             <w:shd w:val="clear" w:color="auto" w:fill="auto"/>
             <w:vAlign w:val="center"/>
           </w:tcPr>
@@ -2439,7 +2456,311 @@
         </w:tc>
         <w:tc>
           <w:tcPr>
-            <w:tcW w:w="2244" w:type="dxa"/>
+            <w:tcW w:w="2151" w:type="dxa"/>
+            <w:shd w:val="clear" w:color="auto" w:fill="auto"/>
+            <w:vAlign w:val="center"/>
+          </w:tcPr>
+          <w:p>
+            <w:pPr>
+              <w:pStyle w:val="NoSpacing"/>
+              <w:spacing w:line="276" w:lineRule="auto"/>
+              <w:jc w:val="center"/>
+              <w:rPr>
+                <w:rFonts w:cs="Arial"/>
+                <w:lang w:val="es-ES"/>
+              </w:rPr>
+            </w:pPr>
+          </w:p>
+        </w:tc>
+      </w:tr>
+      <w:tr>
+        <w:trPr>
+          <w:trHeight w:val="252"/>
+        </w:trPr>
+        <w:tc>
+          <w:tcPr>
+            <w:tcW w:w="1173" w:type="dxa"/>
+            <w:shd w:val="clear" w:color="auto" w:fill="auto"/>
+            <w:vAlign w:val="center"/>
+          </w:tcPr>
+          <w:p>
+            <w:pPr>
+              <w:pStyle w:val="NoSpacing"/>
+              <w:spacing w:line="276" w:lineRule="auto"/>
+              <w:jc w:val="center"/>
+              <w:rPr>
+                <w:rFonts w:cs="Arial"/>
+                <w:lang w:val="es-ES"/>
+              </w:rPr>
+            </w:pPr>
+          </w:p>
+        </w:tc>
+        <w:tc>
+          <w:tcPr>
+            <w:tcW w:w="1601" w:type="dxa"/>
+            <w:shd w:val="clear" w:color="auto" w:fill="auto"/>
+            <w:vAlign w:val="center"/>
+          </w:tcPr>
+          <w:p>
+            <w:pPr>
+              <w:pStyle w:val="NoSpacing"/>
+              <w:spacing w:line="276" w:lineRule="auto"/>
+              <w:jc w:val="center"/>
+              <w:rPr>
+                <w:rFonts w:cs="Arial"/>
+                <w:lang w:val="es-ES"/>
+              </w:rPr>
+            </w:pPr>
+          </w:p>
+        </w:tc>
+        <w:tc>
+          <w:tcPr>
+            <w:tcW w:w="3673" w:type="dxa"/>
+            <w:shd w:val="clear" w:color="auto" w:fill="auto"/>
+            <w:vAlign w:val="center"/>
+          </w:tcPr>
+          <w:p>
+            <w:pPr>
+              <w:pStyle w:val="NoSpacing"/>
+              <w:spacing w:line="276" w:lineRule="auto"/>
+              <w:rPr>
+                <w:rFonts w:cs="Arial"/>
+                <w:lang w:val="es-ES"/>
+              </w:rPr>
+            </w:pPr>
+          </w:p>
+        </w:tc>
+        <w:tc>
+          <w:tcPr>
+            <w:tcW w:w="2151" w:type="dxa"/>
+            <w:shd w:val="clear" w:color="auto" w:fill="auto"/>
+            <w:vAlign w:val="center"/>
+          </w:tcPr>
+          <w:p>
+            <w:pPr>
+              <w:pStyle w:val="NoSpacing"/>
+              <w:spacing w:line="276" w:lineRule="auto"/>
+              <w:jc w:val="center"/>
+              <w:rPr>
+                <w:rFonts w:cs="Arial"/>
+                <w:lang w:val="es-ES"/>
+              </w:rPr>
+            </w:pPr>
+          </w:p>
+        </w:tc>
+      </w:tr>
+      <w:tr>
+        <w:trPr>
+          <w:trHeight w:val="252"/>
+        </w:trPr>
+        <w:tc>
+          <w:tcPr>
+            <w:tcW w:w="1173" w:type="dxa"/>
+            <w:shd w:val="clear" w:color="auto" w:fill="auto"/>
+            <w:vAlign w:val="center"/>
+          </w:tcPr>
+          <w:p>
+            <w:pPr>
+              <w:pStyle w:val="NoSpacing"/>
+              <w:spacing w:line="276" w:lineRule="auto"/>
+              <w:jc w:val="center"/>
+              <w:rPr>
+                <w:rFonts w:cs="Arial"/>
+                <w:lang w:val="es-ES"/>
+              </w:rPr>
+            </w:pPr>
+          </w:p>
+        </w:tc>
+        <w:tc>
+          <w:tcPr>
+            <w:tcW w:w="1601" w:type="dxa"/>
+            <w:shd w:val="clear" w:color="auto" w:fill="auto"/>
+            <w:vAlign w:val="center"/>
+          </w:tcPr>
+          <w:p>
+            <w:pPr>
+              <w:pStyle w:val="NoSpacing"/>
+              <w:spacing w:line="276" w:lineRule="auto"/>
+              <w:jc w:val="center"/>
+              <w:rPr>
+                <w:rFonts w:cs="Arial"/>
+                <w:lang w:val="es-ES"/>
+              </w:rPr>
+            </w:pPr>
+          </w:p>
+        </w:tc>
+        <w:tc>
+          <w:tcPr>
+            <w:tcW w:w="3673" w:type="dxa"/>
+            <w:shd w:val="clear" w:color="auto" w:fill="auto"/>
+            <w:vAlign w:val="center"/>
+          </w:tcPr>
+          <w:p>
+            <w:pPr>
+              <w:pStyle w:val="NoSpacing"/>
+              <w:spacing w:line="276" w:lineRule="auto"/>
+              <w:rPr>
+                <w:rFonts w:cs="Arial"/>
+                <w:lang w:val="es-ES"/>
+              </w:rPr>
+            </w:pPr>
+          </w:p>
+        </w:tc>
+        <w:tc>
+          <w:tcPr>
+            <w:tcW w:w="2151" w:type="dxa"/>
+            <w:shd w:val="clear" w:color="auto" w:fill="auto"/>
+            <w:vAlign w:val="center"/>
+          </w:tcPr>
+          <w:p>
+            <w:pPr>
+              <w:pStyle w:val="NoSpacing"/>
+              <w:spacing w:line="276" w:lineRule="auto"/>
+              <w:jc w:val="center"/>
+              <w:rPr>
+                <w:rFonts w:cs="Arial"/>
+                <w:lang w:val="es-ES"/>
+              </w:rPr>
+            </w:pPr>
+          </w:p>
+        </w:tc>
+      </w:tr>
+      <w:tr>
+        <w:trPr>
+          <w:trHeight w:val="261"/>
+        </w:trPr>
+        <w:tc>
+          <w:tcPr>
+            <w:tcW w:w="1173" w:type="dxa"/>
+            <w:shd w:val="clear" w:color="auto" w:fill="auto"/>
+            <w:vAlign w:val="center"/>
+          </w:tcPr>
+          <w:p>
+            <w:pPr>
+              <w:pStyle w:val="NoSpacing"/>
+              <w:spacing w:line="276" w:lineRule="auto"/>
+              <w:jc w:val="center"/>
+              <w:rPr>
+                <w:rFonts w:cs="Arial"/>
+                <w:lang w:val="es-ES"/>
+              </w:rPr>
+            </w:pPr>
+          </w:p>
+        </w:tc>
+        <w:tc>
+          <w:tcPr>
+            <w:tcW w:w="1601" w:type="dxa"/>
+            <w:shd w:val="clear" w:color="auto" w:fill="auto"/>
+            <w:vAlign w:val="center"/>
+          </w:tcPr>
+          <w:p>
+            <w:pPr>
+              <w:pStyle w:val="NoSpacing"/>
+              <w:spacing w:line="276" w:lineRule="auto"/>
+              <w:jc w:val="center"/>
+              <w:rPr>
+                <w:rFonts w:cs="Arial"/>
+                <w:lang w:val="es-ES"/>
+              </w:rPr>
+            </w:pPr>
+          </w:p>
+        </w:tc>
+        <w:tc>
+          <w:tcPr>
+            <w:tcW w:w="3673" w:type="dxa"/>
+            <w:shd w:val="clear" w:color="auto" w:fill="auto"/>
+            <w:vAlign w:val="center"/>
+          </w:tcPr>
+          <w:p>
+            <w:pPr>
+              <w:pStyle w:val="NoSpacing"/>
+              <w:spacing w:line="276" w:lineRule="auto"/>
+              <w:rPr>
+                <w:rFonts w:cs="Arial"/>
+                <w:lang w:val="es-ES"/>
+              </w:rPr>
+            </w:pPr>
+          </w:p>
+        </w:tc>
+        <w:tc>
+          <w:tcPr>
+            <w:tcW w:w="2151" w:type="dxa"/>
+            <w:shd w:val="clear" w:color="auto" w:fill="auto"/>
+            <w:vAlign w:val="center"/>
+          </w:tcPr>
+          <w:p>
+            <w:pPr>
+              <w:pStyle w:val="NoSpacing"/>
+              <w:spacing w:line="276" w:lineRule="auto"/>
+              <w:jc w:val="center"/>
+              <w:rPr>
+                <w:rFonts w:cs="Arial"/>
+                <w:lang w:val="es-ES"/>
+              </w:rPr>
+            </w:pPr>
+          </w:p>
+        </w:tc>
+      </w:tr>
+      <w:tr>
+        <w:trPr>
+          <w:trHeight w:val="252"/>
+        </w:trPr>
+        <w:tc>
+          <w:tcPr>
+            <w:tcW w:w="1173" w:type="dxa"/>
+            <w:shd w:val="clear" w:color="auto" w:fill="auto"/>
+            <w:vAlign w:val="center"/>
+          </w:tcPr>
+          <w:p>
+            <w:pPr>
+              <w:pStyle w:val="NoSpacing"/>
+              <w:spacing w:line="276" w:lineRule="auto"/>
+              <w:jc w:val="center"/>
+              <w:rPr>
+                <w:rFonts w:cs="Arial"/>
+                <w:lang w:val="es-ES"/>
+              </w:rPr>
+            </w:pPr>
+          </w:p>
+        </w:tc>
+        <w:tc>
+          <w:tcPr>
+            <w:tcW w:w="1601" w:type="dxa"/>
+            <w:shd w:val="clear" w:color="auto" w:fill="auto"/>
+            <w:vAlign w:val="center"/>
+          </w:tcPr>
+          <w:p>
+            <w:pPr>
+              <w:pStyle w:val="NoSpacing"/>
+              <w:spacing w:line="276" w:lineRule="auto"/>
+              <w:jc w:val="center"/>
+              <w:rPr>
+                <w:rFonts w:cs="Arial"/>
+                <w:lang w:val="es-ES"/>
+              </w:rPr>
+            </w:pPr>
+          </w:p>
+        </w:tc>
+        <w:tc>
+          <w:tcPr>
+            <w:tcW w:w="3673" w:type="dxa"/>
+            <w:shd w:val="clear" w:color="auto" w:fill="auto"/>
+            <w:vAlign w:val="center"/>
+          </w:tcPr>
+          <w:p>
+            <w:pPr>
+              <w:pStyle w:val="NoSpacing"/>
+              <w:spacing w:line="276" w:lineRule="auto"/>
+              <w:rPr>
+                <w:rFonts w:cs="Arial"/>
+                <w:lang w:val="es-ES"/>
+              </w:rPr>
+            </w:pPr>
+          </w:p>
+        </w:tc>
+        <w:tc>
+          <w:tcPr>
+            <w:tcW w:w="2151" w:type="dxa"/>
             <w:shd w:val="clear" w:color="auto" w:fill="auto"/>
             <w:vAlign w:val="center"/>
           </w:tcPr>
@@ -2475,6 +2796,13 @@
     <w:p>
       <w:pPr>
         <w:rPr>
+          <w:lang w:val="en-GB"/>
+        </w:rPr>
+      </w:pPr>
+    </w:p>
+    <w:p>
+      <w:pPr>
+        <w:rPr>
           <w:rFonts w:cs="Arial"/>
           <w:lang w:val="es-ES"/>
         </w:rPr>
@@ -2519,6 +2847,13 @@
     </w:p>
     <w:p>
       <w:pPr>
+        <w:rPr>
+          <w:lang w:val="es-ES"/>
+        </w:rPr>
+      </w:pPr>
+    </w:p>
+    <w:p>
+      <w:pPr>
         <w:pStyle w:val="Heading2"/>
         <w:numPr>
           <w:ilvl w:val="0"/>
@@ -2598,21 +2933,6 @@
     </w:p>
     <w:p>
       <w:pPr>
-        <w:pStyle w:val="ListParagraph"/>
-        <w:rPr>
-          <w:lang w:val="es-ES"/>
-        </w:rPr>
-      </w:pPr>
-    </w:p>
-    <w:p>
-      <w:pPr>
-        <w:rPr>
-          <w:lang w:val="es-ES"/>
-        </w:rPr>
-      </w:pPr>
-    </w:p>
-    <w:p>
-      <w:pPr>
         <w:rPr>
           <w:lang w:val="es-ES"/>
         </w:rPr>
@@ -2648,6 +2968,15 @@
     </w:p>
     <w:p>
       <w:pPr>
+        <w:rPr>
+          <w:lang w:val="es-ES"/>
+        </w:rPr>
+      </w:pPr>
+      <w:bookmarkStart w:id="9" w:name="_GoBack"/>
+      <w:bookmarkEnd w:id="9"/>
+    </w:p>
+    <w:p>
+      <w:pPr>
         <w:pStyle w:val="Heading2"/>
         <w:numPr>
           <w:ilvl w:val="0"/>
@@ -2655,11 +2984,11 @@
         </w:numPr>
         <w:shd w:val="clear" w:color="auto" w:fill="DFDFDF"/>
       </w:pPr>
-      <w:bookmarkStart w:id="9" w:name="_Toc19868473"/>
+      <w:bookmarkStart w:id="10" w:name="_Toc19868473"/>
       <w:r>
         <w:t>Instalacion de Python</w:t>
       </w:r>
-      <w:bookmarkEnd w:id="9"/>
+      <w:bookmarkEnd w:id="10"/>
     </w:p>
     <w:p>
       <w:pPr>
@@ -3095,7 +3424,7 @@
           <w:lang w:val="es-ES"/>
         </w:rPr>
       </w:pPr>
-      <w:bookmarkStart w:id="10" w:name="_Toc19868474"/>
+      <w:bookmarkStart w:id="11" w:name="_Toc19868474"/>
       <w:r>
         <w:rPr>
           <w:rStyle w:val="Heading2Char"/>
@@ -3103,7 +3432,7 @@
         </w:rPr>
         <w:t>Ubicación de la aplicación de Automatización</w:t>
       </w:r>
-      <w:bookmarkEnd w:id="10"/>
+      <w:bookmarkEnd w:id="11"/>
     </w:p>
     <w:p>
       <w:pPr>
@@ -3174,7 +3503,7 @@
           <w:lang w:val="es-ES" w:eastAsia="es-ES"/>
         </w:rPr>
       </w:pPr>
-      <w:bookmarkStart w:id="11" w:name="_Toc19868475"/>
+      <w:bookmarkStart w:id="12" w:name="_Toc19868475"/>
       <w:r>
         <w:rPr>
           <w:rFonts w:eastAsia="Times New Roman"/>
@@ -3182,7 +3511,7 @@
         </w:rPr>
         <w:t>Variables en el path de windows</w:t>
       </w:r>
-      <w:bookmarkEnd w:id="11"/>
+      <w:bookmarkEnd w:id="12"/>
     </w:p>
     <w:p>
       <w:pPr>
@@ -3408,16 +3737,12 @@
         <w:lastRenderedPageBreak/>
         <w:t xml:space="preserve">Para añadir estas 2 rutas al PATH haremos </w:t>
       </w:r>
-      <w:proofErr w:type="spellStart"/>
-      <w:proofErr w:type="gramStart"/>
       <w:r>
         <w:rPr>
           <w:lang w:val="es-ES" w:eastAsia="es-ES"/>
         </w:rPr>
-        <w:t>click</w:t>
-      </w:r>
-      <w:proofErr w:type="spellEnd"/>
-      <w:proofErr w:type="gramEnd"/>
+        <w:t>clic</w:t>
+      </w:r>
       <w:r>
         <w:rPr>
           <w:lang w:val="es-ES" w:eastAsia="es-ES"/>
@@ -3516,6 +3841,58 @@
           </wp:inline>
         </w:drawing>
       </w:r>
+    </w:p>
+    <w:p>
+      <w:pPr>
+        <w:ind w:left="705"/>
+        <w:rPr>
+          <w:lang w:val="es-ES" w:eastAsia="es-ES"/>
+        </w:rPr>
+      </w:pPr>
+    </w:p>
+    <w:p>
+      <w:pPr>
+        <w:ind w:left="705"/>
+        <w:rPr>
+          <w:lang w:val="es-ES" w:eastAsia="es-ES"/>
+        </w:rPr>
+      </w:pPr>
+      <w:proofErr w:type="spellStart"/>
+      <w:r>
+        <w:rPr>
+          <w:lang w:val="es-ES" w:eastAsia="es-ES"/>
+        </w:rPr>
+        <w:t>Advanced</w:t>
+      </w:r>
+      <w:proofErr w:type="spellEnd"/>
+      <w:r>
+        <w:rPr>
+          <w:lang w:val="es-ES" w:eastAsia="es-ES"/>
+        </w:rPr>
+        <w:t xml:space="preserve"> </w:t>
+      </w:r>
+      <w:proofErr w:type="spellStart"/>
+      <w:r>
+        <w:rPr>
+          <w:lang w:val="es-ES" w:eastAsia="es-ES"/>
+        </w:rPr>
+        <w:t>system</w:t>
+      </w:r>
+      <w:proofErr w:type="spellEnd"/>
+      <w:r>
+        <w:rPr>
+          <w:lang w:val="es-ES" w:eastAsia="es-ES"/>
+        </w:rPr>
+        <w:t xml:space="preserve"> </w:t>
+      </w:r>
+      <w:proofErr w:type="spellStart"/>
+      <w:r>
+        <w:rPr>
+          <w:lang w:val="es-ES" w:eastAsia="es-ES"/>
+        </w:rPr>
+        <w:t>settings</w:t>
+      </w:r>
+      <w:proofErr w:type="spellEnd"/>
     </w:p>
     <w:p>
       <w:pPr>
@@ -3800,18 +4177,18 @@
           <w:numId w:val="2"/>
         </w:numPr>
       </w:pPr>
-      <w:bookmarkStart w:id="12" w:name="_Toc19868476"/>
+      <w:bookmarkStart w:id="13" w:name="_Toc19868476"/>
       <w:r>
         <w:t>Estructura de la Aplicación</w:t>
       </w:r>
-      <w:bookmarkEnd w:id="12"/>
+      <w:bookmarkEnd w:id="13"/>
     </w:p>
     <w:p/>
     <w:p>
       <w:pPr>
         <w:pStyle w:val="Heading2"/>
       </w:pPr>
-      <w:bookmarkStart w:id="13" w:name="_Toc19868477"/>
+      <w:bookmarkStart w:id="14" w:name="_Toc19868477"/>
       <w:r>
         <w:t>Carpeta 3</w:t>
       </w:r>
@@ -3824,7 +4201,7 @@
       <w:r>
         <w:t>_parties</w:t>
       </w:r>
-      <w:bookmarkEnd w:id="13"/>
+      <w:bookmarkEnd w:id="14"/>
     </w:p>
     <w:p>
       <w:pPr>
@@ -3912,11 +4289,11 @@
       <w:pPr>
         <w:pStyle w:val="Heading2"/>
       </w:pPr>
-      <w:bookmarkStart w:id="14" w:name="_Toc19868478"/>
+      <w:bookmarkStart w:id="15" w:name="_Toc19868478"/>
       <w:r>
         <w:t>documentación de usuario</w:t>
       </w:r>
-      <w:bookmarkEnd w:id="14"/>
+      <w:bookmarkEnd w:id="15"/>
     </w:p>
     <w:p>
       <w:pPr>
@@ -4003,11 +4380,11 @@
       <w:pPr>
         <w:pStyle w:val="Heading2"/>
       </w:pPr>
-      <w:bookmarkStart w:id="15" w:name="_Toc19868479"/>
+      <w:bookmarkStart w:id="16" w:name="_Toc19868479"/>
       <w:r>
         <w:t>xls_folder</w:t>
       </w:r>
-      <w:bookmarkEnd w:id="15"/>
+      <w:bookmarkEnd w:id="16"/>
     </w:p>
     <w:p>
       <w:pPr>
@@ -4193,11 +4570,11 @@
       <w:pPr>
         <w:pStyle w:val="Heading2"/>
       </w:pPr>
-      <w:bookmarkStart w:id="16" w:name="_Toc19868480"/>
+      <w:bookmarkStart w:id="17" w:name="_Toc19868480"/>
       <w:r>
         <w:t>Carpeta logger</w:t>
       </w:r>
-      <w:bookmarkEnd w:id="16"/>
+      <w:bookmarkEnd w:id="17"/>
     </w:p>
     <w:p>
       <w:pPr>
@@ -4219,15 +4596,7 @@
         <w:rPr>
           <w:lang w:val="es-ES"/>
         </w:rPr>
-        <w:t>a aplicación se guard</w:t>
-      </w:r>
-      <w:bookmarkStart w:id="17" w:name="_GoBack"/>
-      <w:bookmarkEnd w:id="17"/>
-      <w:r>
-        <w:rPr>
-          <w:lang w:val="es-ES"/>
-        </w:rPr>
-        <w:t xml:space="preserve">a un registro de todo el proceso que se realiza, en el fichero: </w:t>
+        <w:t xml:space="preserve">a aplicación se guarda un registro de todo el proceso que se realiza, en el fichero: </w:t>
       </w:r>
       <w:proofErr w:type="spellStart"/>
       <w:r>
@@ -4620,6 +4989,7 @@
       <w:pPr>
         <w:ind w:left="225"/>
         <w:rPr>
+          <w:b/>
           <w:lang w:val="es-ES"/>
         </w:rPr>
       </w:pPr>
@@ -4666,9 +5036,272 @@
         <w:t>Boletos descargados</w:t>
       </w:r>
     </w:p>
+    <w:p>
+      <w:pPr>
+        <w:ind w:left="225"/>
+        <w:rPr>
+          <w:b/>
+          <w:lang w:val="es-ES"/>
+        </w:rPr>
+      </w:pPr>
+    </w:p>
+    <w:p>
+      <w:pPr>
+        <w:pStyle w:val="Heading1"/>
+        <w:rPr>
+          <w:lang w:val="es-ES"/>
+        </w:rPr>
+      </w:pPr>
+      <w:r>
+        <w:rPr>
+          <w:lang w:val="es-ES"/>
+        </w:rPr>
+        <w:t>Troubleshoot</w:t>
+      </w:r>
+    </w:p>
+    <w:p>
+      <w:pPr>
+        <w:ind w:left="225"/>
+        <w:rPr>
+          <w:lang w:val="es-ES"/>
+        </w:rPr>
+      </w:pPr>
+      <w:r>
+        <w:rPr>
+          <w:lang w:val="es-ES"/>
+        </w:rPr>
+        <w:t xml:space="preserve">Los errores en la ejecución del programa quedarán registrados en el log </w:t>
+      </w:r>
+      <w:proofErr w:type="gramStart"/>
+      <w:r>
+        <w:rPr>
+          <w:lang w:val="es-ES"/>
+        </w:rPr>
+        <w:t>del mismo</w:t>
+      </w:r>
+      <w:proofErr w:type="gramEnd"/>
+      <w:r>
+        <w:rPr>
+          <w:lang w:val="es-ES"/>
+        </w:rPr>
+        <w:t xml:space="preserve"> (</w:t>
+      </w:r>
+      <w:proofErr w:type="spellStart"/>
+      <w:r>
+        <w:rPr>
+          <w:b/>
+          <w:sz w:val="18"/>
+          <w:szCs w:val="18"/>
+          <w:lang w:val="es-ES"/>
+        </w:rPr>
+        <w:t>logger</w:t>
+      </w:r>
+      <w:proofErr w:type="spellEnd"/>
+      <w:r>
+        <w:rPr>
+          <w:b/>
+          <w:sz w:val="18"/>
+          <w:szCs w:val="18"/>
+          <w:lang w:val="es-ES"/>
+        </w:rPr>
+        <w:t>/</w:t>
+      </w:r>
+      <w:proofErr w:type="spellStart"/>
+      <w:r>
+        <w:rPr>
+          <w:b/>
+          <w:sz w:val="18"/>
+          <w:szCs w:val="18"/>
+          <w:lang w:val="es-ES"/>
+        </w:rPr>
+        <w:t>Citibank_Payment_RPA</w:t>
+      </w:r>
+      <w:proofErr w:type="spellEnd"/>
+      <w:r>
+        <w:rPr>
+          <w:lang w:val="es-ES"/>
+        </w:rPr>
+        <w:t>).</w:t>
+      </w:r>
+    </w:p>
+    <w:p>
+      <w:pPr>
+        <w:ind w:left="225"/>
+        <w:rPr>
+          <w:lang w:val="es-ES"/>
+        </w:rPr>
+      </w:pPr>
+      <w:r>
+        <w:rPr>
+          <w:lang w:val="es-ES"/>
+        </w:rPr>
+        <w:t>Dejo reflejados un par de errores resultantes de la utilización incorrecta del programa.</w:t>
+      </w:r>
+    </w:p>
+    <w:p>
+      <w:pPr>
+        <w:pStyle w:val="ListParagraph"/>
+        <w:numPr>
+          <w:ilvl w:val="0"/>
+          <w:numId w:val="5"/>
+        </w:numPr>
+        <w:rPr>
+          <w:lang w:val="es-ES"/>
+        </w:rPr>
+      </w:pPr>
+      <w:r>
+        <w:rPr>
+          <w:lang w:val="es-ES"/>
+        </w:rPr>
+        <w:t>Boleto con datos inválidos o caducados.</w:t>
+      </w:r>
+    </w:p>
+    <w:p>
+      <w:pPr>
+        <w:ind w:left="225" w:firstLine="354"/>
+        <w:rPr>
+          <w:lang w:val="es-ES"/>
+        </w:rPr>
+      </w:pPr>
+      <w:r>
+        <w:rPr>
+          <w:noProof/>
+        </w:rPr>
+        <w:drawing>
+          <wp:inline distT="0" distB="0" distL="0" distR="0" wp14:anchorId="05142F6A" wp14:editId="1DCF4E0E">
+            <wp:extent cx="5760720" cy="449580"/>
+            <wp:effectExtent l="0" t="0" r="0" b="7620"/>
+            <wp:docPr id="10" name="Picture 10"/>
+            <wp:cNvGraphicFramePr>
+              <a:graphicFrameLocks xmlns:a="http://schemas.openxmlformats.org/drawingml/2006/main" noChangeAspect="1"/>
+            </wp:cNvGraphicFramePr>
+            <a:graphic xmlns:a="http://schemas.openxmlformats.org/drawingml/2006/main">
+              <a:graphicData uri="http://schemas.openxmlformats.org/drawingml/2006/picture">
+                <pic:pic xmlns:pic="http://schemas.openxmlformats.org/drawingml/2006/picture">
+                  <pic:nvPicPr>
+                    <pic:cNvPr id="1" name=""/>
+                    <pic:cNvPicPr/>
+                  </pic:nvPicPr>
+                  <pic:blipFill>
+                    <a:blip r:embed="rId29"/>
+                    <a:stretch>
+                      <a:fillRect/>
+                    </a:stretch>
+                  </pic:blipFill>
+                  <pic:spPr>
+                    <a:xfrm>
+                      <a:off x="0" y="0"/>
+                      <a:ext cx="5760720" cy="449580"/>
+                    </a:xfrm>
+                    <a:prstGeom prst="rect">
+                      <a:avLst/>
+                    </a:prstGeom>
+                  </pic:spPr>
+                </pic:pic>
+              </a:graphicData>
+            </a:graphic>
+          </wp:inline>
+        </w:drawing>
+      </w:r>
+    </w:p>
+    <w:p>
+      <w:pPr>
+        <w:pStyle w:val="ListParagraph"/>
+        <w:numPr>
+          <w:ilvl w:val="0"/>
+          <w:numId w:val="5"/>
+        </w:numPr>
+        <w:rPr>
+          <w:lang w:val="es-ES"/>
+        </w:rPr>
+      </w:pPr>
+      <w:r>
+        <w:rPr>
+          <w:lang w:val="es-ES"/>
+        </w:rPr>
+        <w:t>Estructura del documento inválida.</w:t>
+      </w:r>
+    </w:p>
+    <w:p>
+      <w:pPr>
+        <w:pStyle w:val="ListParagraph"/>
+        <w:ind w:left="939"/>
+        <w:rPr>
+          <w:lang w:val="es-ES"/>
+        </w:rPr>
+      </w:pPr>
+      <w:r>
+        <w:rPr>
+          <w:lang w:val="es-ES"/>
+        </w:rPr>
+        <w:t>Antes de procesar el documento se comprueba que el documento tenga las columnas según a la especificación adecuada, de no ser así se mostrará un error similar a este.</w:t>
+      </w:r>
+    </w:p>
+    <w:p>
+      <w:pPr>
+        <w:ind w:firstLine="708"/>
+        <w:rPr>
+          <w:lang w:val="es-ES"/>
+        </w:rPr>
+      </w:pPr>
+      <w:r>
+        <w:rPr>
+          <w:noProof/>
+        </w:rPr>
+        <w:drawing>
+          <wp:inline distT="0" distB="0" distL="0" distR="0" wp14:anchorId="161EF649" wp14:editId="0DB0330A">
+            <wp:extent cx="5927735" cy="789940"/>
+            <wp:effectExtent l="0" t="0" r="0" b="0"/>
+            <wp:docPr id="11" name="Picture 11"/>
+            <wp:cNvGraphicFramePr>
+              <a:graphicFrameLocks xmlns:a="http://schemas.openxmlformats.org/drawingml/2006/main" noChangeAspect="1"/>
+            </wp:cNvGraphicFramePr>
+            <a:graphic xmlns:a="http://schemas.openxmlformats.org/drawingml/2006/main">
+              <a:graphicData uri="http://schemas.openxmlformats.org/drawingml/2006/picture">
+                <pic:pic xmlns:pic="http://schemas.openxmlformats.org/drawingml/2006/picture">
+                  <pic:nvPicPr>
+                    <pic:cNvPr id="1" name=""/>
+                    <pic:cNvPicPr/>
+                  </pic:nvPicPr>
+                  <pic:blipFill>
+                    <a:blip r:embed="rId30"/>
+                    <a:stretch>
+                      <a:fillRect/>
+                    </a:stretch>
+                  </pic:blipFill>
+                  <pic:spPr>
+                    <a:xfrm>
+                      <a:off x="0" y="0"/>
+                      <a:ext cx="5968135" cy="795324"/>
+                    </a:xfrm>
+                    <a:prstGeom prst="rect">
+                      <a:avLst/>
+                    </a:prstGeom>
+                  </pic:spPr>
+                </pic:pic>
+              </a:graphicData>
+            </a:graphic>
+          </wp:inline>
+        </w:drawing>
+      </w:r>
+    </w:p>
+    <w:p>
+      <w:pPr>
+        <w:ind w:left="225"/>
+        <w:rPr>
+          <w:lang w:val="es-ES"/>
+        </w:rPr>
+      </w:pPr>
+      <w:r>
+        <w:rPr>
+          <w:lang w:val="es-ES"/>
+        </w:rPr>
+        <w:tab/>
+      </w:r>
+    </w:p>
     <w:sectPr>
-      <w:headerReference w:type="default" r:id="rId29"/>
-      <w:footerReference w:type="default" r:id="rId30"/>
+      <w:headerReference w:type="default" r:id="rId31"/>
+      <w:footerReference w:type="default" r:id="rId32"/>
       <w:pgSz w:w="11906" w:h="16838"/>
       <w:pgMar w:top="1227" w:right="1416" w:bottom="1417" w:left="1418" w:header="708" w:footer="708" w:gutter="0"/>
       <w:pgNumType w:start="0"/>
@@ -5399,6 +6032,119 @@
       </w:pPr>
     </w:lvl>
   </w:abstractNum>
+  <w:abstractNum w:abstractNumId="4" w15:restartNumberingAfterBreak="0">
+    <w:nsid w:val="6E0C2431"/>
+    <w:multiLevelType w:val="hybridMultilevel"/>
+    <w:tmpl w:val="FA66E5FE"/>
+    <w:lvl w:ilvl="0" w:tplc="0C0A0001">
+      <w:start w:val="1"/>
+      <w:numFmt w:val="bullet"/>
+      <w:lvlText w:val=""/>
+      <w:lvlJc w:val="left"/>
+      <w:pPr>
+        <w:ind w:left="939" w:hanging="360"/>
+      </w:pPr>
+      <w:rPr>
+        <w:rFonts w:ascii="Symbol" w:hAnsi="Symbol" w:hint="default"/>
+      </w:rPr>
+    </w:lvl>
+    <w:lvl w:ilvl="1" w:tplc="0C0A0003" w:tentative="1">
+      <w:start w:val="1"/>
+      <w:numFmt w:val="bullet"/>
+      <w:lvlText w:val="o"/>
+      <w:lvlJc w:val="left"/>
+      <w:pPr>
+        <w:ind w:left="1659" w:hanging="360"/>
+      </w:pPr>
+      <w:rPr>
+        <w:rFonts w:ascii="Courier New" w:hAnsi="Courier New" w:cs="Courier New" w:hint="default"/>
+      </w:rPr>
+    </w:lvl>
+    <w:lvl w:ilvl="2" w:tplc="0C0A0005" w:tentative="1">
+      <w:start w:val="1"/>
+      <w:numFmt w:val="bullet"/>
+      <w:lvlText w:val=""/>
+      <w:lvlJc w:val="left"/>
+      <w:pPr>
+        <w:ind w:left="2379" w:hanging="360"/>
+      </w:pPr>
+      <w:rPr>
+        <w:rFonts w:ascii="Wingdings" w:hAnsi="Wingdings" w:hint="default"/>
+      </w:rPr>
+    </w:lvl>
+    <w:lvl w:ilvl="3" w:tplc="0C0A0001" w:tentative="1">
+      <w:start w:val="1"/>
+      <w:numFmt w:val="bullet"/>
+      <w:lvlText w:val=""/>
+      <w:lvlJc w:val="left"/>
+      <w:pPr>
+        <w:ind w:left="3099" w:hanging="360"/>
+      </w:pPr>
+      <w:rPr>
+        <w:rFonts w:ascii="Symbol" w:hAnsi="Symbol" w:hint="default"/>
+      </w:rPr>
+    </w:lvl>
+    <w:lvl w:ilvl="4" w:tplc="0C0A0003" w:tentative="1">
+      <w:start w:val="1"/>
+      <w:numFmt w:val="bullet"/>
+      <w:lvlText w:val="o"/>
+      <w:lvlJc w:val="left"/>
+      <w:pPr>
+        <w:ind w:left="3819" w:hanging="360"/>
+      </w:pPr>
+      <w:rPr>
+        <w:rFonts w:ascii="Courier New" w:hAnsi="Courier New" w:cs="Courier New" w:hint="default"/>
+      </w:rPr>
+    </w:lvl>
+    <w:lvl w:ilvl="5" w:tplc="0C0A0005" w:tentative="1">
+      <w:start w:val="1"/>
+      <w:numFmt w:val="bullet"/>
+      <w:lvlText w:val=""/>
+      <w:lvlJc w:val="left"/>
+      <w:pPr>
+        <w:ind w:left="4539" w:hanging="360"/>
+      </w:pPr>
+      <w:rPr>
+        <w:rFonts w:ascii="Wingdings" w:hAnsi="Wingdings" w:hint="default"/>
+      </w:rPr>
+    </w:lvl>
+    <w:lvl w:ilvl="6" w:tplc="0C0A0001" w:tentative="1">
+      <w:start w:val="1"/>
+      <w:numFmt w:val="bullet"/>
+      <w:lvlText w:val=""/>
+      <w:lvlJc w:val="left"/>
+      <w:pPr>
+        <w:ind w:left="5259" w:hanging="360"/>
+      </w:pPr>
+      <w:rPr>
+        <w:rFonts w:ascii="Symbol" w:hAnsi="Symbol" w:hint="default"/>
+      </w:rPr>
+    </w:lvl>
+    <w:lvl w:ilvl="7" w:tplc="0C0A0003" w:tentative="1">
+      <w:start w:val="1"/>
+      <w:numFmt w:val="bullet"/>
+      <w:lvlText w:val="o"/>
+      <w:lvlJc w:val="left"/>
+      <w:pPr>
+        <w:ind w:left="5979" w:hanging="360"/>
+      </w:pPr>
+      <w:rPr>
+        <w:rFonts w:ascii="Courier New" w:hAnsi="Courier New" w:cs="Courier New" w:hint="default"/>
+      </w:rPr>
+    </w:lvl>
+    <w:lvl w:ilvl="8" w:tplc="0C0A0005" w:tentative="1">
+      <w:start w:val="1"/>
+      <w:numFmt w:val="bullet"/>
+      <w:lvlText w:val=""/>
+      <w:lvlJc w:val="left"/>
+      <w:pPr>
+        <w:ind w:left="6699" w:hanging="360"/>
+      </w:pPr>
+      <w:rPr>
+        <w:rFonts w:ascii="Wingdings" w:hAnsi="Wingdings" w:hint="default"/>
+      </w:rPr>
+    </w:lvl>
+  </w:abstractNum>
   <w:num w:numId="1">
     <w:abstractNumId w:val="3"/>
   </w:num>
@@ -5410,6 +6156,9 @@
   </w:num>
   <w:num w:numId="4">
     <w:abstractNumId w:val="2"/>
+  </w:num>
+  <w:num w:numId="5">
+    <w:abstractNumId w:val="4"/>
   </w:num>
 </w:numbering>
 </file>
@@ -10124,15 +10873,6 @@
 </file>
 
 <file path=customXml/item2.xml><?xml version="1.0" encoding="utf-8"?>
-<?mso-contentType ?>
-<FormTemplates xmlns="http://schemas.microsoft.com/sharepoint/v3/contenttype/forms">
-  <Display>DocumentLibraryForm</Display>
-  <Edit>DocumentLibraryForm</Edit>
-  <New>DocumentLibraryForm</New>
-</FormTemplates>
-</file>
-
-<file path=customXml/item3.xml><?xml version="1.0" encoding="utf-8"?>
 <ct:contentTypeSchema xmlns:ct="http://schemas.microsoft.com/office/2006/metadata/contentType" xmlns:ma="http://schemas.microsoft.com/office/2006/metadata/properties/metaAttributes" ct:_="" ma:_="" ma:contentTypeName="Document" ma:contentTypeID="0x0101006D380B7821C5794CB522A8D46C3DD920" ma:contentTypeVersion="33" ma:contentTypeDescription="Create a new document." ma:contentTypeScope="" ma:versionID="09d6db5a4bfb10bfeb9fb6d119f000d5">
   <xsd:schema xmlns:xsd="http://www.w3.org/2001/XMLSchema" xmlns:xs="http://www.w3.org/2001/XMLSchema" xmlns:p="http://schemas.microsoft.com/office/2006/metadata/properties" xmlns:ns2="baad243e-31d7-4e42-8f12-6bc129034a99" xmlns:ns3="4813c585-00df-4fb0-b980-e072161109b9" targetNamespace="http://schemas.microsoft.com/office/2006/metadata/properties" ma:root="true" ma:fieldsID="802ff7e94621f42eefd90e0151412764" ns2:_="" ns3:_="">
     <xsd:import namespace="baad243e-31d7-4e42-8f12-6bc129034a99"/>
@@ -10335,6 +11075,15 @@
 </ct:contentTypeSchema>
 </file>
 
+<file path=customXml/item3.xml><?xml version="1.0" encoding="utf-8"?>
+<?mso-contentType ?>
+<FormTemplates xmlns="http://schemas.microsoft.com/sharepoint/v3/contenttype/forms">
+  <Display>DocumentLibraryForm</Display>
+  <Edit>DocumentLibraryForm</Edit>
+  <New>DocumentLibraryForm</New>
+</FormTemplates>
+</file>
+
 <file path=customXml/item4.xml><?xml version="1.0" encoding="utf-8"?>
 <b:Sources xmlns:b="http://schemas.openxmlformats.org/officeDocument/2006/bibliography" xmlns="http://schemas.openxmlformats.org/officeDocument/2006/bibliography" SelectedStyle="\APA.XSL" StyleName="APA"/>
 </file>
@@ -10349,14 +11098,6 @@
 </file>
 
 <file path=customXml/itemProps2.xml><?xml version="1.0" encoding="utf-8"?>
-<ds:datastoreItem xmlns:ds="http://schemas.openxmlformats.org/officeDocument/2006/customXml" ds:itemID="{D44B63F2-127C-4836-9118-97DEA2967484}">
-  <ds:schemaRefs>
-    <ds:schemaRef ds:uri="http://schemas.microsoft.com/sharepoint/v3/contenttype/forms"/>
-  </ds:schemaRefs>
-</ds:datastoreItem>
-</file>
-
-<file path=customXml/itemProps3.xml><?xml version="1.0" encoding="utf-8"?>
 <ds:datastoreItem xmlns:ds="http://schemas.openxmlformats.org/officeDocument/2006/customXml" ds:itemID="{CBB36675-0F0A-4BE8-88C0-31F02030F35D}">
   <ds:schemaRefs>
     <ds:schemaRef ds:uri="http://schemas.microsoft.com/office/2006/metadata/contentType"/>
@@ -10375,8 +11116,16 @@
 </ds:datastoreItem>
 </file>
 
+<file path=customXml/itemProps3.xml><?xml version="1.0" encoding="utf-8"?>
+<ds:datastoreItem xmlns:ds="http://schemas.openxmlformats.org/officeDocument/2006/customXml" ds:itemID="{D44B63F2-127C-4836-9118-97DEA2967484}">
+  <ds:schemaRefs>
+    <ds:schemaRef ds:uri="http://schemas.microsoft.com/sharepoint/v3/contenttype/forms"/>
+  </ds:schemaRefs>
+</ds:datastoreItem>
+</file>
+
 <file path=customXml/itemProps4.xml><?xml version="1.0" encoding="utf-8"?>
-<ds:datastoreItem xmlns:ds="http://schemas.openxmlformats.org/officeDocument/2006/customXml" ds:itemID="{F299CCAF-96F8-42A8-AE33-C47A26B74D3A}">
+<ds:datastoreItem xmlns:ds="http://schemas.openxmlformats.org/officeDocument/2006/customXml" ds:itemID="{201707EA-4D00-4CCD-A271-AFE7134809F2}">
   <ds:schemaRefs>
     <ds:schemaRef ds:uri="http://schemas.openxmlformats.org/officeDocument/2006/bibliography"/>
   </ds:schemaRefs>

</xml_diff>